<commit_message>
update the interview guidance
</commit_message>
<xml_diff>
--- a/Interview_Prep/2022-05-Google/面经.docx
+++ b/Interview_Prep/2022-05-Google/面经.docx
@@ -22,11 +22,6 @@
     </w:p>
     <w:p/>
     <w:p>
-      <w:pPr>
-        <w:rPr>
-          <w:rFonts w:hint="eastAsia"/>
-        </w:rPr>
-      </w:pPr>
       <w:r>
         <w:rPr>
           <w:rFonts w:hint="eastAsia"/>
@@ -336,19 +331,7 @@
         <w:t> </w:t>
       </w:r>
       <w:r>
-        <w:t>than p, then there can be a lot of variability in the least squares fit,</w:t>
-      </w:r>
-      <w:r>
-        <w:t xml:space="preserve"> </w:t>
-      </w:r>
-      <w:r>
-        <w:t>resulting in overfitting and consequently poor predictions on future</w:t>
-      </w:r>
-      <w:r>
-        <w:t xml:space="preserve"> </w:t>
-      </w:r>
-      <w:r>
-        <w:t>observations not used in model training.</w:t>
+        <w:t>than p, then there can be a lot of variability in the least squares fit, resulting in overfitting and consequently poor predictions on future observations not used in model training.</w:t>
       </w:r>
       <w:r>
         <w:rPr>
@@ -570,11 +553,6 @@
     </w:p>
     <w:p/>
     <w:p>
-      <w:pPr>
-        <w:rPr>
-          <w:rFonts w:hint="eastAsia"/>
-        </w:rPr>
-      </w:pPr>
       <w:r>
         <w:rPr>
           <w:rFonts w:hint="eastAsia"/>
@@ -664,13 +642,7 @@
           <w:rPr>
             <w:rFonts w:ascii="Cambria Math" w:hAnsi="Cambria Math"/>
           </w:rPr>
-          <m:t>s</m:t>
-        </m:r>
-        <m:r>
-          <w:rPr>
-            <w:rFonts w:ascii="Cambria Math" w:hAnsi="Cambria Math"/>
-          </w:rPr>
-          <m:t>=</m:t>
+          <m:t>s=</m:t>
         </m:r>
         <m:rad>
           <m:radPr>
@@ -870,13 +842,7 @@
           <w:rPr>
             <w:rFonts w:ascii="Cambria Math" w:hAnsi="Cambria Math"/>
           </w:rPr>
-          <m:t>=</m:t>
-        </m:r>
-        <m:r>
-          <w:rPr>
-            <w:rFonts w:ascii="Cambria Math" w:hAnsi="Cambria Math"/>
-          </w:rPr>
-          <m:t>s</m:t>
+          <m:t>=s</m:t>
         </m:r>
         <m:r>
           <m:rPr>
@@ -1032,13 +998,7 @@
           <w:rPr>
             <w:rFonts w:ascii="Cambria Math" w:hAnsi="Cambria Math"/>
           </w:rPr>
-          <m:t>⋅</m:t>
-        </m:r>
-        <m:r>
-          <w:rPr>
-            <w:rFonts w:ascii="Cambria Math" w:hAnsi="Cambria Math"/>
-          </w:rPr>
-          <m:t>s</m:t>
+          <m:t>⋅s</m:t>
         </m:r>
         <m:r>
           <m:rPr>
@@ -1534,13 +1494,7 @@
     </w:p>
     <w:p>
       <w:r>
-        <w:t xml:space="preserve">-Predicted results are </w:t>
-      </w:r>
-      <w:r>
-        <w:t>identical</w:t>
-      </w:r>
-      <w:r>
-        <w:t>.</w:t>
+        <w:t>-Predicted results are identical.</w:t>
       </w:r>
       <w:r>
         <w:t xml:space="preserve"> Case 1.</w:t>
@@ -1637,10 +1591,7 @@
         <w:t xml:space="preserve"> results are still </w:t>
       </w:r>
       <w:r>
-        <w:t>identical</w:t>
-      </w:r>
-      <w:r>
-        <w:t>.</w:t>
+        <w:t>identical.</w:t>
       </w:r>
       <w:r>
         <w:t xml:space="preserve"> Case 2.</w:t>
@@ -1917,10 +1868,7 @@
     <w:p>
       <w:r>
         <w:lastRenderedPageBreak/>
-        <w:t xml:space="preserve">Experience </w:t>
-      </w:r>
-      <w:r>
-        <w:t>3</w:t>
+        <w:t>Experience 3</w:t>
       </w:r>
     </w:p>
     <w:p>
@@ -1928,10 +1876,7 @@
         <w:t>2022-3-22 11:52:59</w:t>
       </w:r>
       <w:r>
-        <w:t xml:space="preserve"> </w:t>
-      </w:r>
-      <w:r>
-        <w:t>[Phone]</w:t>
+        <w:t xml:space="preserve"> [Phone]</w:t>
       </w:r>
     </w:p>
     <w:p>
@@ -1946,11 +1891,6 @@
     </w:p>
     <w:p/>
     <w:p>
-      <w:pPr>
-        <w:rPr>
-          <w:rFonts w:hint="eastAsia"/>
-        </w:rPr>
-      </w:pPr>
       <w:r>
         <w:rPr>
           <w:rFonts w:hint="eastAsia"/>
@@ -1986,11 +1926,6 @@
       </w:r>
     </w:p>
     <w:p>
-      <w:pPr>
-        <w:rPr>
-          <w:rFonts w:hint="eastAsia"/>
-        </w:rPr>
-      </w:pPr>
       <w:r>
         <w:rPr>
           <w:rFonts w:hint="eastAsia"/>
@@ -2509,10 +2444,7 @@
     <w:p>
       <w:r>
         <w:lastRenderedPageBreak/>
-        <w:t xml:space="preserve">Experience </w:t>
-      </w:r>
-      <w:r>
-        <w:t>5</w:t>
+        <w:t>Experience 5</w:t>
       </w:r>
     </w:p>
     <w:p>
@@ -2526,29 +2458,12 @@
           <w:rPr>
             <w:rStyle w:val="Hyperlink"/>
           </w:rPr>
-          <w:t>https://www.1point3acres.com/bb</w:t>
-        </w:r>
-        <w:r>
-          <w:rPr>
-            <w:rStyle w:val="Hyperlink"/>
-          </w:rPr>
-          <w:t>s</w:t>
-        </w:r>
-        <w:r>
-          <w:rPr>
-            <w:rStyle w:val="Hyperlink"/>
-          </w:rPr>
-          <w:t>/forum.php?mod=viewthread&amp;tid=840836&amp;ctid=234558</w:t>
+          <w:t>https://www.1point3acres.com/bbs/forum.php?mod=viewthread&amp;tid=840836&amp;ctid=234558</w:t>
         </w:r>
       </w:hyperlink>
     </w:p>
     <w:p/>
     <w:p>
-      <w:pPr>
-        <w:rPr>
-          <w:rFonts w:hint="eastAsia"/>
-        </w:rPr>
-      </w:pPr>
       <w:r>
         <w:t xml:space="preserve">1. </w:t>
       </w:r>
@@ -2735,6 +2650,308 @@
       </w:r>
     </w:p>
     <w:p>
+      <w:pPr>
+        <w:rPr>
+          <w:highlight w:val="yellow"/>
+        </w:rPr>
+      </w:pPr>
+      <m:oMathPara>
+        <m:oMath>
+          <m:r>
+            <w:rPr>
+              <w:rFonts w:ascii="Cambria Math" w:hAnsi="Cambria Math"/>
+              <w:highlight w:val="yellow"/>
+            </w:rPr>
+            <m:t>MSE=</m:t>
+          </m:r>
+          <m:f>
+            <m:fPr>
+              <m:ctrlPr>
+                <w:rPr>
+                  <w:rFonts w:ascii="Cambria Math" w:hAnsi="Cambria Math"/>
+                  <w:i/>
+                  <w:highlight w:val="yellow"/>
+                </w:rPr>
+              </m:ctrlPr>
+            </m:fPr>
+            <m:num>
+              <m:r>
+                <w:rPr>
+                  <w:rFonts w:ascii="Cambria Math" w:hAnsi="Cambria Math"/>
+                  <w:highlight w:val="yellow"/>
+                </w:rPr>
+                <m:t>1</m:t>
+              </m:r>
+            </m:num>
+            <m:den>
+              <m:r>
+                <w:rPr>
+                  <w:rFonts w:ascii="Cambria Math" w:hAnsi="Cambria Math"/>
+                  <w:highlight w:val="yellow"/>
+                </w:rPr>
+                <m:t>n</m:t>
+              </m:r>
+            </m:den>
+          </m:f>
+          <m:nary>
+            <m:naryPr>
+              <m:chr m:val="∑"/>
+              <m:ctrlPr>
+                <w:rPr>
+                  <w:rFonts w:ascii="Cambria Math" w:hAnsi="Cambria Math"/>
+                  <w:i/>
+                  <w:highlight w:val="yellow"/>
+                </w:rPr>
+              </m:ctrlPr>
+            </m:naryPr>
+            <m:sub>
+              <m:r>
+                <w:rPr>
+                  <w:rFonts w:ascii="Cambria Math" w:hAnsi="Cambria Math"/>
+                  <w:highlight w:val="yellow"/>
+                </w:rPr>
+                <m:t>i</m:t>
+              </m:r>
+            </m:sub>
+            <m:sup>
+              <m:r>
+                <w:rPr>
+                  <w:rFonts w:ascii="Cambria Math" w:hAnsi="Cambria Math"/>
+                  <w:highlight w:val="yellow"/>
+                </w:rPr>
+                <m:t>n</m:t>
+              </m:r>
+            </m:sup>
+            <m:e>
+              <m:sSup>
+                <m:sSupPr>
+                  <m:ctrlPr>
+                    <w:rPr>
+                      <w:rFonts w:ascii="Cambria Math" w:hAnsi="Cambria Math"/>
+                      <w:i/>
+                      <w:highlight w:val="yellow"/>
+                    </w:rPr>
+                  </m:ctrlPr>
+                </m:sSupPr>
+                <m:e>
+                  <m:d>
+                    <m:dPr>
+                      <m:ctrlPr>
+                        <w:rPr>
+                          <w:rFonts w:ascii="Cambria Math" w:hAnsi="Cambria Math"/>
+                          <w:i/>
+                          <w:highlight w:val="yellow"/>
+                        </w:rPr>
+                      </m:ctrlPr>
+                    </m:dPr>
+                    <m:e>
+                      <m:sSub>
+                        <m:sSubPr>
+                          <m:ctrlPr>
+                            <w:rPr>
+                              <w:rFonts w:ascii="Cambria Math" w:hAnsi="Cambria Math"/>
+                              <w:i/>
+                              <w:highlight w:val="yellow"/>
+                            </w:rPr>
+                          </m:ctrlPr>
+                        </m:sSubPr>
+                        <m:e>
+                          <m:r>
+                            <w:rPr>
+                              <w:rFonts w:ascii="Cambria Math" w:hAnsi="Cambria Math"/>
+                              <w:highlight w:val="yellow"/>
+                            </w:rPr>
+                            <m:t>y</m:t>
+                          </m:r>
+                        </m:e>
+                        <m:sub>
+                          <m:r>
+                            <w:rPr>
+                              <w:rFonts w:ascii="Cambria Math" w:hAnsi="Cambria Math"/>
+                              <w:highlight w:val="yellow"/>
+                            </w:rPr>
+                            <m:t>i</m:t>
+                          </m:r>
+                        </m:sub>
+                      </m:sSub>
+                      <m:r>
+                        <w:rPr>
+                          <w:rFonts w:ascii="Cambria Math" w:hAnsi="Cambria Math"/>
+                          <w:highlight w:val="yellow"/>
+                        </w:rPr>
+                        <m:t>-</m:t>
+                      </m:r>
+                      <m:sSub>
+                        <m:sSubPr>
+                          <m:ctrlPr>
+                            <w:rPr>
+                              <w:rFonts w:ascii="Cambria Math" w:hAnsi="Cambria Math"/>
+                              <w:i/>
+                              <w:highlight w:val="yellow"/>
+                            </w:rPr>
+                          </m:ctrlPr>
+                        </m:sSubPr>
+                        <m:e>
+                          <m:acc>
+                            <m:accPr>
+                              <m:ctrlPr>
+                                <w:rPr>
+                                  <w:rFonts w:ascii="Cambria Math" w:hAnsi="Cambria Math"/>
+                                  <w:i/>
+                                  <w:highlight w:val="yellow"/>
+                                </w:rPr>
+                              </m:ctrlPr>
+                            </m:accPr>
+                            <m:e>
+                              <m:r>
+                                <w:rPr>
+                                  <w:rFonts w:ascii="Cambria Math" w:hAnsi="Cambria Math"/>
+                                  <w:highlight w:val="yellow"/>
+                                </w:rPr>
+                                <m:t>y</m:t>
+                              </m:r>
+                            </m:e>
+                          </m:acc>
+                        </m:e>
+                        <m:sub>
+                          <m:r>
+                            <w:rPr>
+                              <w:rFonts w:ascii="Cambria Math" w:hAnsi="Cambria Math"/>
+                              <w:highlight w:val="yellow"/>
+                            </w:rPr>
+                            <m:t>i</m:t>
+                          </m:r>
+                        </m:sub>
+                      </m:sSub>
+                    </m:e>
+                  </m:d>
+                </m:e>
+                <m:sup>
+                  <m:r>
+                    <w:rPr>
+                      <w:rFonts w:ascii="Cambria Math" w:hAnsi="Cambria Math"/>
+                      <w:highlight w:val="yellow"/>
+                    </w:rPr>
+                    <m:t>2</m:t>
+                  </m:r>
+                </m:sup>
+              </m:sSup>
+            </m:e>
+          </m:nary>
+        </m:oMath>
+      </m:oMathPara>
+    </w:p>
+    <w:p>
+      <w:pPr>
+        <w:rPr>
+          <w:highlight w:val="yellow"/>
+        </w:rPr>
+      </w:pPr>
+      <w:r>
+        <w:rPr>
+          <w:highlight w:val="yellow"/>
+        </w:rPr>
+        <w:t xml:space="preserve">Where </w:t>
+      </w:r>
+      <m:oMath>
+        <m:sSub>
+          <m:sSubPr>
+            <m:ctrlPr>
+              <w:rPr>
+                <w:rFonts w:ascii="Cambria Math" w:hAnsi="Cambria Math"/>
+                <w:i/>
+                <w:highlight w:val="yellow"/>
+              </w:rPr>
+            </m:ctrlPr>
+          </m:sSubPr>
+          <m:e>
+            <m:r>
+              <w:rPr>
+                <w:rFonts w:ascii="Cambria Math" w:hAnsi="Cambria Math"/>
+                <w:highlight w:val="yellow"/>
+              </w:rPr>
+              <m:t>y</m:t>
+            </m:r>
+          </m:e>
+          <m:sub>
+            <m:r>
+              <w:rPr>
+                <w:rFonts w:ascii="Cambria Math" w:hAnsi="Cambria Math"/>
+                <w:highlight w:val="yellow"/>
+              </w:rPr>
+              <m:t>i</m:t>
+            </m:r>
+          </m:sub>
+        </m:sSub>
+      </m:oMath>
+      <w:r>
+        <w:rPr>
+          <w:highlight w:val="yellow"/>
+        </w:rPr>
+        <w:t xml:space="preserve"> is the observed value and </w:t>
+      </w:r>
+      <m:oMath>
+        <m:sSub>
+          <m:sSubPr>
+            <m:ctrlPr>
+              <w:rPr>
+                <w:rFonts w:ascii="Cambria Math" w:hAnsi="Cambria Math"/>
+                <w:i/>
+                <w:highlight w:val="yellow"/>
+                <w:vertAlign w:val="subscript"/>
+              </w:rPr>
+            </m:ctrlPr>
+          </m:sSubPr>
+          <m:e>
+            <m:acc>
+              <m:accPr>
+                <m:ctrlPr>
+                  <w:rPr>
+                    <w:rFonts w:ascii="Cambria Math" w:hAnsi="Cambria Math"/>
+                    <w:i/>
+                    <w:highlight w:val="yellow"/>
+                  </w:rPr>
+                </m:ctrlPr>
+              </m:accPr>
+              <m:e>
+                <m:r>
+                  <w:rPr>
+                    <w:rFonts w:ascii="Cambria Math" w:hAnsi="Cambria Math"/>
+                    <w:highlight w:val="yellow"/>
+                  </w:rPr>
+                  <m:t>y</m:t>
+                </m:r>
+                <m:ctrlPr>
+                  <w:rPr>
+                    <w:rFonts w:ascii="Cambria Math" w:hAnsi="Cambria Math"/>
+                    <w:i/>
+                    <w:highlight w:val="yellow"/>
+                    <w:vertAlign w:val="subscript"/>
+                  </w:rPr>
+                </m:ctrlPr>
+              </m:e>
+            </m:acc>
+          </m:e>
+          <m:sub>
+            <m:r>
+              <w:rPr>
+                <w:rFonts w:ascii="Cambria Math" w:hAnsi="Cambria Math"/>
+                <w:highlight w:val="yellow"/>
+                <w:vertAlign w:val="subscript"/>
+              </w:rPr>
+              <m:t>i</m:t>
+            </m:r>
+          </m:sub>
+        </m:sSub>
+      </m:oMath>
+      <w:r>
+        <w:rPr>
+          <w:highlight w:val="yellow"/>
+        </w:rPr>
+        <w:t xml:space="preserve"> is the predicted value.</w:t>
+      </w:r>
+    </w:p>
+    <w:p>
       <w:r>
         <w:rPr>
           <w:highlight w:val="yellow"/>
@@ -2753,7 +2970,13 @@
         <w:rPr>
           <w:highlight w:val="yellow"/>
         </w:rPr>
-        <w:t xml:space="preserve"> is to </w:t>
+        <w:t xml:space="preserve"> </w:t>
+      </w:r>
+      <w:r>
+        <w:rPr>
+          <w:highlight w:val="yellow"/>
+        </w:rPr>
+        <w:t xml:space="preserve">is to </w:t>
       </w:r>
       <w:r>
         <w:rPr>
@@ -2770,13 +2993,7 @@
         <w:t>. It does this by taking the distances from the points to the regression line (these distances are the “errors”) and squaring them. The squaring is necessary to remove any negative signs.</w:t>
       </w:r>
     </w:p>
-    <w:p>
-      <w:pPr>
-        <w:rPr>
-          <w:rFonts w:hint="eastAsia"/>
-        </w:rPr>
-      </w:pPr>
-    </w:p>
+    <w:p/>
     <w:p>
       <w:r>
         <w:rPr>
@@ -2815,13 +3032,7 @@
         <w:t>会有什么问题？怎么解决？</w:t>
       </w:r>
     </w:p>
-    <w:p>
-      <w:pPr>
-        <w:rPr>
-          <w:rFonts w:hint="eastAsia"/>
-        </w:rPr>
-      </w:pPr>
-    </w:p>
+    <w:p/>
     <w:p>
       <w:pPr>
         <w:pStyle w:val="ListParagraph"/>
@@ -2852,7 +3063,6 @@
     <w:p>
       <w:pPr>
         <w:rPr>
-          <w:rFonts w:hint="eastAsia"/>
           <w:highlight w:val="yellow"/>
         </w:rPr>
       </w:pPr>
@@ -3122,7 +3332,45 @@
           <w:rFonts w:hint="eastAsia"/>
           <w:highlight w:val="yellow"/>
         </w:rPr>
-        <w:t xml:space="preserve">confounding factor </w:t>
+        <w:t xml:space="preserve">confounding </w:t>
+      </w:r>
+      <w:r>
+        <w:rPr>
+          <w:highlight w:val="yellow"/>
+        </w:rPr>
+        <w:t>(</w:t>
+      </w:r>
+      <w:r>
+        <w:rPr>
+          <w:rFonts w:hint="eastAsia"/>
+          <w:highlight w:val="yellow"/>
+        </w:rPr>
+        <w:t>困惑</w:t>
+      </w:r>
+      <w:r>
+        <w:rPr>
+          <w:highlight w:val="yellow"/>
+        </w:rPr>
+        <w:t xml:space="preserve"> </w:t>
+      </w:r>
+      <w:r>
+        <w:rPr>
+          <w:highlight w:val="yellow"/>
+        </w:rPr>
+        <w:t>adj.</w:t>
+      </w:r>
+      <w:r>
+        <w:rPr>
+          <w:highlight w:val="yellow"/>
+        </w:rPr>
+        <w:t xml:space="preserve">) </w:t>
+      </w:r>
+      <w:r>
+        <w:rPr>
+          <w:rFonts w:hint="eastAsia"/>
+          <w:highlight w:val="yellow"/>
+        </w:rPr>
+        <w:t xml:space="preserve">factor </w:t>
       </w:r>
       <w:r>
         <w:rPr>
@@ -3244,19 +3492,20 @@
         <w:t>的作用</w:t>
       </w:r>
     </w:p>
-    <w:p>
-      <w:pPr>
-        <w:rPr>
-          <w:rFonts w:hint="eastAsia"/>
-        </w:rPr>
-      </w:pPr>
-    </w:p>
-    <w:p>
-      <w:r>
-        <w:rPr>
-          <w:rFonts w:hint="eastAsia"/>
-        </w:rPr>
-        <w:t xml:space="preserve">6.        Coding: </w:t>
+    <w:p/>
+    <w:p>
+      <w:pPr>
+        <w:pStyle w:val="ListParagraph"/>
+        <w:numPr>
+          <w:ilvl w:val="0"/>
+          <w:numId w:val="6"/>
+        </w:numPr>
+      </w:pPr>
+      <w:r>
+        <w:rPr>
+          <w:rFonts w:hint="eastAsia"/>
+        </w:rPr>
+        <w:t xml:space="preserve">Coding: </w:t>
       </w:r>
       <w:r>
         <w:rPr>
@@ -3275,6 +3524,822 @@
           <w:rFonts w:hint="eastAsia"/>
         </w:rPr>
         <w:t>，计算所有奇数的平方根的和，以及所有偶数的平方根的和。</w:t>
+      </w:r>
+    </w:p>
+    <w:p/>
+    <w:p/>
+    <w:p/>
+    <w:p/>
+    <w:p>
+      <w:r>
+        <w:lastRenderedPageBreak/>
+        <w:t>Experience 6</w:t>
+      </w:r>
+    </w:p>
+    <w:p>
+      <w:r>
+        <w:t>2021-10-31 04:11:15</w:t>
+      </w:r>
+    </w:p>
+    <w:p>
+      <w:hyperlink r:id="rId11" w:history="1">
+        <w:r>
+          <w:rPr>
+            <w:rStyle w:val="Hyperlink"/>
+          </w:rPr>
+          <w:t>https://www.1point3acres.com/bbs/forum.php?mod=viewthread&amp;tid=814542</w:t>
+        </w:r>
+      </w:hyperlink>
+    </w:p>
+    <w:p/>
+    <w:p>
+      <w:r>
+        <w:rPr>
+          <w:rFonts w:hint="eastAsia"/>
+        </w:rPr>
+        <w:t>上来相互间短介绍后，就问当前工作的项目，项目里承担的工作，以及具体的技术细节。这个准备得不错，要尽量做到</w:t>
+      </w:r>
+      <w:r>
+        <w:rPr>
+          <w:rFonts w:hint="eastAsia"/>
+        </w:rPr>
+        <w:t>interactive</w:t>
+      </w:r>
+      <w:r>
+        <w:rPr>
+          <w:rFonts w:hint="eastAsia"/>
+        </w:rPr>
+        <w:t>，时不时问问面试官</w:t>
+      </w:r>
+      <w:r>
+        <w:rPr>
+          <w:rFonts w:hint="eastAsia"/>
+        </w:rPr>
+        <w:t>do you want to know x more or y?</w:t>
+      </w:r>
+    </w:p>
+    <w:p>
+      <w:pPr>
+        <w:rPr>
+          <w:rFonts w:hint="eastAsia"/>
+        </w:rPr>
+      </w:pPr>
+    </w:p>
+    <w:p>
+      <w:r>
+        <w:rPr>
+          <w:rFonts w:hint="eastAsia"/>
+        </w:rPr>
+        <w:t>之后就是</w:t>
+      </w:r>
+      <w:r>
+        <w:rPr>
+          <w:rFonts w:hint="eastAsia"/>
+        </w:rPr>
+        <w:t xml:space="preserve">case analysis. </w:t>
+      </w:r>
+      <w:r>
+        <w:rPr>
+          <w:rFonts w:hint="eastAsia"/>
+        </w:rPr>
+        <w:t>问要设计网络问卷，调查最喜欢的颜色，有哪些需要考虑的。这个就要多和面试官</w:t>
+      </w:r>
+      <w:r>
+        <w:rPr>
+          <w:rFonts w:hint="eastAsia"/>
+        </w:rPr>
+        <w:t>clarify</w:t>
+      </w:r>
+      <w:r>
+        <w:rPr>
+          <w:rFonts w:hint="eastAsia"/>
+        </w:rPr>
+        <w:t>。</w:t>
+      </w:r>
+      <w:r>
+        <w:rPr>
+          <w:rFonts w:hint="eastAsia"/>
+          <w:highlight w:val="yellow"/>
+        </w:rPr>
+        <w:t>调查目的是什么？发放调查的平台？等等。多把这些细节问出来，相关的技术考虑就比较明显了。</w:t>
+      </w:r>
+    </w:p>
+    <w:p>
+      <w:pPr>
+        <w:rPr>
+          <w:rFonts w:hint="eastAsia"/>
+        </w:rPr>
+      </w:pPr>
+    </w:p>
+    <w:p>
+      <w:pPr>
+        <w:rPr>
+          <w:rFonts w:hint="eastAsia"/>
+        </w:rPr>
+      </w:pPr>
+      <w:r>
+        <w:rPr>
+          <w:rFonts w:hint="eastAsia"/>
+        </w:rPr>
+        <w:t>本来说要问些统计的问题，后来可能时间不多了，就直接和之后的</w:t>
+      </w:r>
+      <w:r>
+        <w:rPr>
+          <w:rFonts w:hint="eastAsia"/>
+        </w:rPr>
+        <w:t>coding</w:t>
+      </w:r>
+      <w:r>
+        <w:rPr>
+          <w:rFonts w:hint="eastAsia"/>
+        </w:rPr>
+        <w:t>合在一起。</w:t>
+      </w:r>
+    </w:p>
+    <w:p>
+      <w:r>
+        <w:rPr>
+          <w:rFonts w:hint="eastAsia"/>
+        </w:rPr>
+        <w:t>coding</w:t>
+      </w:r>
+      <w:r>
+        <w:rPr>
+          <w:rFonts w:hint="eastAsia"/>
+        </w:rPr>
+        <w:t>部分就是做</w:t>
+      </w:r>
+      <w:r>
+        <w:rPr>
+          <w:rFonts w:hint="eastAsia"/>
+        </w:rPr>
+        <w:t>simulation.</w:t>
+      </w:r>
+      <w:r>
+        <w:rPr>
+          <w:rFonts w:hint="eastAsia"/>
+        </w:rPr>
+        <w:t>问有</w:t>
+      </w:r>
+      <w:r>
+        <w:rPr>
+          <w:rFonts w:hint="eastAsia"/>
+        </w:rPr>
+        <w:t>x</w:t>
+      </w:r>
+      <w:r>
+        <w:rPr>
+          <w:rFonts w:hint="eastAsia"/>
+        </w:rPr>
+        <w:t>面的骰子，每面被扔到的可能性是</w:t>
+      </w:r>
+      <w:proofErr w:type="spellStart"/>
+      <w:r>
+        <w:rPr>
+          <w:rFonts w:hint="eastAsia"/>
+        </w:rPr>
+        <w:t>Px</w:t>
+      </w:r>
+      <w:proofErr w:type="spellEnd"/>
+      <w:r>
+        <w:rPr>
+          <w:rFonts w:hint="eastAsia"/>
+        </w:rPr>
+        <w:t>，都不相同。现在要扔</w:t>
+      </w:r>
+      <w:r>
+        <w:rPr>
+          <w:rFonts w:hint="eastAsia"/>
+        </w:rPr>
+        <w:t>N</w:t>
+      </w:r>
+      <w:r>
+        <w:rPr>
+          <w:rFonts w:hint="eastAsia"/>
+        </w:rPr>
+        <w:t>次，写一个程序，输入</w:t>
+      </w:r>
+      <w:r>
+        <w:rPr>
+          <w:rFonts w:hint="eastAsia"/>
+        </w:rPr>
+        <w:t>P1</w:t>
+      </w:r>
+      <w:r>
+        <w:rPr>
+          <w:rFonts w:hint="eastAsia"/>
+        </w:rPr>
+        <w:t>，</w:t>
+      </w:r>
+      <w:r>
+        <w:rPr>
+          <w:rFonts w:hint="eastAsia"/>
+        </w:rPr>
+        <w:t>P2...</w:t>
+      </w:r>
+      <w:proofErr w:type="spellStart"/>
+      <w:r>
+        <w:rPr>
+          <w:rFonts w:hint="eastAsia"/>
+        </w:rPr>
+        <w:t>Px</w:t>
+      </w:r>
+      <w:proofErr w:type="spellEnd"/>
+      <w:r>
+        <w:rPr>
+          <w:rFonts w:hint="eastAsia"/>
+        </w:rPr>
+        <w:t xml:space="preserve">, </w:t>
+      </w:r>
+      <w:r>
+        <w:rPr>
+          <w:rFonts w:hint="eastAsia"/>
+        </w:rPr>
+        <w:t>和</w:t>
+      </w:r>
+      <w:r>
+        <w:rPr>
+          <w:rFonts w:hint="eastAsia"/>
+        </w:rPr>
+        <w:t>N</w:t>
+      </w:r>
+      <w:r>
+        <w:rPr>
+          <w:rFonts w:hint="eastAsia"/>
+        </w:rPr>
+        <w:t>，就输出可能的扔到的骰子面。这个可以参考</w:t>
+      </w:r>
+      <w:r>
+        <w:rPr>
+          <w:rFonts w:hint="eastAsia"/>
+        </w:rPr>
+        <w:t>roulette wheel selection</w:t>
+      </w:r>
+      <w:r>
+        <w:rPr>
+          <w:rFonts w:hint="eastAsia"/>
+        </w:rPr>
+        <w:t>的做法。不过我当时并没有写出来，面试官人很好，提醒很多细节我还是写不出来，时间到了就互相道别结束面试。</w:t>
+      </w:r>
+    </w:p>
+    <w:p/>
+    <w:p>
+      <w:pPr>
+        <w:rPr>
+          <w:rFonts w:ascii="Consolas" w:hAnsi="Consolas" w:cs="Consolas"/>
+          <w:sz w:val="20"/>
+          <w:szCs w:val="20"/>
+        </w:rPr>
+      </w:pPr>
+      <w:r>
+        <w:rPr>
+          <w:rFonts w:ascii="Consolas" w:hAnsi="Consolas" w:cs="Consolas"/>
+          <w:sz w:val="20"/>
+          <w:szCs w:val="20"/>
+        </w:rPr>
+        <w:t xml:space="preserve">import </w:t>
+      </w:r>
+      <w:proofErr w:type="spellStart"/>
+      <w:r>
+        <w:rPr>
+          <w:rFonts w:ascii="Consolas" w:hAnsi="Consolas" w:cs="Consolas"/>
+          <w:sz w:val="20"/>
+          <w:szCs w:val="20"/>
+        </w:rPr>
+        <w:t>numpy</w:t>
+      </w:r>
+      <w:proofErr w:type="spellEnd"/>
+      <w:r>
+        <w:rPr>
+          <w:rFonts w:ascii="Consolas" w:hAnsi="Consolas" w:cs="Consolas"/>
+          <w:sz w:val="20"/>
+          <w:szCs w:val="20"/>
+        </w:rPr>
+        <w:t xml:space="preserve"> as np</w:t>
+      </w:r>
+    </w:p>
+    <w:p>
+      <w:pPr>
+        <w:rPr>
+          <w:rFonts w:ascii="Consolas" w:hAnsi="Consolas" w:cs="Consolas"/>
+          <w:sz w:val="20"/>
+          <w:szCs w:val="20"/>
+        </w:rPr>
+      </w:pPr>
+      <w:proofErr w:type="spellStart"/>
+      <w:r>
+        <w:rPr>
+          <w:rFonts w:ascii="Consolas" w:hAnsi="Consolas" w:cs="Consolas"/>
+          <w:sz w:val="20"/>
+          <w:szCs w:val="20"/>
+        </w:rPr>
+        <w:t>px</w:t>
+      </w:r>
+      <w:proofErr w:type="spellEnd"/>
+      <w:r>
+        <w:rPr>
+          <w:rFonts w:ascii="Consolas" w:hAnsi="Consolas" w:cs="Consolas"/>
+          <w:sz w:val="20"/>
+          <w:szCs w:val="20"/>
+        </w:rPr>
+        <w:t xml:space="preserve"> = [0.1,0.2,0.65,0.05]</w:t>
+      </w:r>
+    </w:p>
+    <w:p>
+      <w:pPr>
+        <w:rPr>
+          <w:rFonts w:ascii="Consolas" w:hAnsi="Consolas" w:cs="Consolas"/>
+          <w:sz w:val="20"/>
+          <w:szCs w:val="20"/>
+        </w:rPr>
+      </w:pPr>
+    </w:p>
+    <w:p>
+      <w:pPr>
+        <w:rPr>
+          <w:rFonts w:ascii="Consolas" w:hAnsi="Consolas" w:cs="Consolas"/>
+          <w:sz w:val="20"/>
+          <w:szCs w:val="20"/>
+        </w:rPr>
+      </w:pPr>
+      <w:r>
+        <w:rPr>
+          <w:rFonts w:ascii="Consolas" w:hAnsi="Consolas" w:cs="Consolas"/>
+          <w:sz w:val="20"/>
+          <w:szCs w:val="20"/>
+        </w:rPr>
+        <w:t>def gen(</w:t>
+      </w:r>
+      <w:proofErr w:type="spellStart"/>
+      <w:r>
+        <w:rPr>
+          <w:rFonts w:ascii="Consolas" w:hAnsi="Consolas" w:cs="Consolas"/>
+          <w:sz w:val="20"/>
+          <w:szCs w:val="20"/>
+        </w:rPr>
+        <w:t>px</w:t>
+      </w:r>
+      <w:proofErr w:type="spellEnd"/>
+      <w:r>
+        <w:rPr>
+          <w:rFonts w:ascii="Consolas" w:hAnsi="Consolas" w:cs="Consolas"/>
+          <w:sz w:val="20"/>
+          <w:szCs w:val="20"/>
+        </w:rPr>
+        <w:t>, N):</w:t>
+      </w:r>
+    </w:p>
+    <w:p>
+      <w:pPr>
+        <w:rPr>
+          <w:rFonts w:ascii="Consolas" w:hAnsi="Consolas" w:cs="Consolas"/>
+          <w:sz w:val="20"/>
+          <w:szCs w:val="20"/>
+        </w:rPr>
+      </w:pPr>
+      <w:r>
+        <w:rPr>
+          <w:rFonts w:ascii="Consolas" w:hAnsi="Consolas" w:cs="Consolas"/>
+          <w:sz w:val="20"/>
+          <w:szCs w:val="20"/>
+        </w:rPr>
+        <w:t xml:space="preserve">    </w:t>
+      </w:r>
+      <w:proofErr w:type="spellStart"/>
+      <w:r>
+        <w:rPr>
+          <w:rFonts w:ascii="Consolas" w:hAnsi="Consolas" w:cs="Consolas"/>
+          <w:sz w:val="20"/>
+          <w:szCs w:val="20"/>
+        </w:rPr>
+        <w:t>cdf</w:t>
+      </w:r>
+      <w:proofErr w:type="spellEnd"/>
+      <w:r>
+        <w:rPr>
+          <w:rFonts w:ascii="Consolas" w:hAnsi="Consolas" w:cs="Consolas"/>
+          <w:sz w:val="20"/>
+          <w:szCs w:val="20"/>
+        </w:rPr>
+        <w:t xml:space="preserve"> = </w:t>
+      </w:r>
+      <w:proofErr w:type="spellStart"/>
+      <w:r>
+        <w:rPr>
+          <w:rFonts w:ascii="Consolas" w:hAnsi="Consolas" w:cs="Consolas"/>
+          <w:sz w:val="20"/>
+          <w:szCs w:val="20"/>
+        </w:rPr>
+        <w:t>np.cumsum</w:t>
+      </w:r>
+      <w:proofErr w:type="spellEnd"/>
+      <w:r>
+        <w:rPr>
+          <w:rFonts w:ascii="Consolas" w:hAnsi="Consolas" w:cs="Consolas"/>
+          <w:sz w:val="20"/>
+          <w:szCs w:val="20"/>
+        </w:rPr>
+        <w:t>(</w:t>
+      </w:r>
+      <w:proofErr w:type="spellStart"/>
+      <w:r>
+        <w:rPr>
+          <w:rFonts w:ascii="Consolas" w:hAnsi="Consolas" w:cs="Consolas"/>
+          <w:sz w:val="20"/>
+          <w:szCs w:val="20"/>
+        </w:rPr>
+        <w:t>np.array</w:t>
+      </w:r>
+      <w:proofErr w:type="spellEnd"/>
+      <w:r>
+        <w:rPr>
+          <w:rFonts w:ascii="Consolas" w:hAnsi="Consolas" w:cs="Consolas"/>
+          <w:sz w:val="20"/>
+          <w:szCs w:val="20"/>
+        </w:rPr>
+        <w:t>(</w:t>
+      </w:r>
+      <w:proofErr w:type="spellStart"/>
+      <w:r>
+        <w:rPr>
+          <w:rFonts w:ascii="Consolas" w:hAnsi="Consolas" w:cs="Consolas"/>
+          <w:sz w:val="20"/>
+          <w:szCs w:val="20"/>
+        </w:rPr>
+        <w:t>px</w:t>
+      </w:r>
+      <w:proofErr w:type="spellEnd"/>
+      <w:r>
+        <w:rPr>
+          <w:rFonts w:ascii="Consolas" w:hAnsi="Consolas" w:cs="Consolas"/>
+          <w:sz w:val="20"/>
+          <w:szCs w:val="20"/>
+        </w:rPr>
+        <w:t>))</w:t>
+      </w:r>
+    </w:p>
+    <w:p>
+      <w:pPr>
+        <w:rPr>
+          <w:rFonts w:ascii="Consolas" w:hAnsi="Consolas" w:cs="Consolas"/>
+          <w:sz w:val="20"/>
+          <w:szCs w:val="20"/>
+        </w:rPr>
+      </w:pPr>
+      <w:r>
+        <w:rPr>
+          <w:rFonts w:ascii="Consolas" w:hAnsi="Consolas" w:cs="Consolas"/>
+          <w:sz w:val="20"/>
+          <w:szCs w:val="20"/>
+        </w:rPr>
+        <w:t xml:space="preserve">    res = []</w:t>
+      </w:r>
+    </w:p>
+    <w:p>
+      <w:pPr>
+        <w:rPr>
+          <w:rFonts w:ascii="Consolas" w:hAnsi="Consolas" w:cs="Consolas"/>
+          <w:sz w:val="20"/>
+          <w:szCs w:val="20"/>
+        </w:rPr>
+      </w:pPr>
+      <w:r>
+        <w:rPr>
+          <w:rFonts w:ascii="Consolas" w:hAnsi="Consolas" w:cs="Consolas"/>
+          <w:sz w:val="20"/>
+          <w:szCs w:val="20"/>
+        </w:rPr>
+        <w:t xml:space="preserve">    for _ in range(N):</w:t>
+      </w:r>
+    </w:p>
+    <w:p>
+      <w:pPr>
+        <w:rPr>
+          <w:rFonts w:ascii="Consolas" w:hAnsi="Consolas" w:cs="Consolas"/>
+          <w:sz w:val="20"/>
+          <w:szCs w:val="20"/>
+        </w:rPr>
+      </w:pPr>
+      <w:r>
+        <w:rPr>
+          <w:rFonts w:ascii="Consolas" w:hAnsi="Consolas" w:cs="Consolas"/>
+          <w:sz w:val="20"/>
+          <w:szCs w:val="20"/>
+        </w:rPr>
+        <w:t xml:space="preserve">        p = </w:t>
+      </w:r>
+      <w:proofErr w:type="spellStart"/>
+      <w:r>
+        <w:rPr>
+          <w:rFonts w:ascii="Consolas" w:hAnsi="Consolas" w:cs="Consolas"/>
+          <w:sz w:val="20"/>
+          <w:szCs w:val="20"/>
+        </w:rPr>
+        <w:t>np.random.random</w:t>
+      </w:r>
+      <w:proofErr w:type="spellEnd"/>
+      <w:r>
+        <w:rPr>
+          <w:rFonts w:ascii="Consolas" w:hAnsi="Consolas" w:cs="Consolas"/>
+          <w:sz w:val="20"/>
+          <w:szCs w:val="20"/>
+        </w:rPr>
+        <w:t>()</w:t>
+      </w:r>
+    </w:p>
+    <w:p>
+      <w:pPr>
+        <w:rPr>
+          <w:rFonts w:ascii="Consolas" w:hAnsi="Consolas" w:cs="Consolas"/>
+          <w:sz w:val="20"/>
+          <w:szCs w:val="20"/>
+        </w:rPr>
+      </w:pPr>
+      <w:r>
+        <w:rPr>
+          <w:rFonts w:ascii="Consolas" w:hAnsi="Consolas" w:cs="Consolas"/>
+          <w:sz w:val="20"/>
+          <w:szCs w:val="20"/>
+        </w:rPr>
+        <w:t xml:space="preserve">        n = 0</w:t>
+      </w:r>
+    </w:p>
+    <w:p>
+      <w:pPr>
+        <w:rPr>
+          <w:rFonts w:ascii="Consolas" w:hAnsi="Consolas" w:cs="Consolas"/>
+          <w:sz w:val="20"/>
+          <w:szCs w:val="20"/>
+        </w:rPr>
+      </w:pPr>
+      <w:r>
+        <w:rPr>
+          <w:rFonts w:ascii="Consolas" w:hAnsi="Consolas" w:cs="Consolas"/>
+          <w:sz w:val="20"/>
+          <w:szCs w:val="20"/>
+        </w:rPr>
+        <w:t xml:space="preserve">        while True:</w:t>
+      </w:r>
+    </w:p>
+    <w:p>
+      <w:pPr>
+        <w:rPr>
+          <w:rFonts w:ascii="Consolas" w:hAnsi="Consolas" w:cs="Consolas"/>
+          <w:sz w:val="20"/>
+          <w:szCs w:val="20"/>
+        </w:rPr>
+      </w:pPr>
+      <w:r>
+        <w:rPr>
+          <w:rFonts w:ascii="Consolas" w:hAnsi="Consolas" w:cs="Consolas"/>
+          <w:sz w:val="20"/>
+          <w:szCs w:val="20"/>
+        </w:rPr>
+        <w:t xml:space="preserve">            if p &lt;= </w:t>
+      </w:r>
+      <w:proofErr w:type="spellStart"/>
+      <w:r>
+        <w:rPr>
+          <w:rFonts w:ascii="Consolas" w:hAnsi="Consolas" w:cs="Consolas"/>
+          <w:sz w:val="20"/>
+          <w:szCs w:val="20"/>
+        </w:rPr>
+        <w:t>cdf</w:t>
+      </w:r>
+      <w:proofErr w:type="spellEnd"/>
+      <w:r>
+        <w:rPr>
+          <w:rFonts w:ascii="Consolas" w:hAnsi="Consolas" w:cs="Consolas"/>
+          <w:sz w:val="20"/>
+          <w:szCs w:val="20"/>
+        </w:rPr>
+        <w:t>[n]:</w:t>
+      </w:r>
+    </w:p>
+    <w:p>
+      <w:pPr>
+        <w:rPr>
+          <w:rFonts w:ascii="Consolas" w:hAnsi="Consolas" w:cs="Consolas"/>
+          <w:sz w:val="20"/>
+          <w:szCs w:val="20"/>
+        </w:rPr>
+      </w:pPr>
+      <w:r>
+        <w:rPr>
+          <w:rFonts w:ascii="Consolas" w:hAnsi="Consolas" w:cs="Consolas"/>
+          <w:sz w:val="20"/>
+          <w:szCs w:val="20"/>
+        </w:rPr>
+        <w:t xml:space="preserve">                </w:t>
+      </w:r>
+      <w:proofErr w:type="spellStart"/>
+      <w:r>
+        <w:rPr>
+          <w:rFonts w:ascii="Consolas" w:hAnsi="Consolas" w:cs="Consolas"/>
+          <w:sz w:val="20"/>
+          <w:szCs w:val="20"/>
+        </w:rPr>
+        <w:t>res.append</w:t>
+      </w:r>
+      <w:proofErr w:type="spellEnd"/>
+      <w:r>
+        <w:rPr>
+          <w:rFonts w:ascii="Consolas" w:hAnsi="Consolas" w:cs="Consolas"/>
+          <w:sz w:val="20"/>
+          <w:szCs w:val="20"/>
+        </w:rPr>
+        <w:t>(n)</w:t>
+      </w:r>
+    </w:p>
+    <w:p>
+      <w:pPr>
+        <w:rPr>
+          <w:rFonts w:ascii="Consolas" w:hAnsi="Consolas" w:cs="Consolas"/>
+          <w:sz w:val="20"/>
+          <w:szCs w:val="20"/>
+        </w:rPr>
+      </w:pPr>
+      <w:r>
+        <w:rPr>
+          <w:rFonts w:ascii="Consolas" w:hAnsi="Consolas" w:cs="Consolas"/>
+          <w:sz w:val="20"/>
+          <w:szCs w:val="20"/>
+        </w:rPr>
+        <w:t xml:space="preserve">                break</w:t>
+      </w:r>
+    </w:p>
+    <w:p>
+      <w:pPr>
+        <w:rPr>
+          <w:rFonts w:ascii="Consolas" w:hAnsi="Consolas" w:cs="Consolas"/>
+          <w:sz w:val="20"/>
+          <w:szCs w:val="20"/>
+        </w:rPr>
+      </w:pPr>
+      <w:r>
+        <w:rPr>
+          <w:rFonts w:ascii="Consolas" w:hAnsi="Consolas" w:cs="Consolas"/>
+          <w:sz w:val="20"/>
+          <w:szCs w:val="20"/>
+        </w:rPr>
+        <w:t xml:space="preserve">            n += 1</w:t>
+      </w:r>
+    </w:p>
+    <w:p>
+      <w:pPr>
+        <w:rPr>
+          <w:rFonts w:ascii="Consolas" w:hAnsi="Consolas" w:cs="Consolas"/>
+          <w:sz w:val="20"/>
+          <w:szCs w:val="20"/>
+        </w:rPr>
+      </w:pPr>
+      <w:r>
+        <w:rPr>
+          <w:rFonts w:ascii="Consolas" w:hAnsi="Consolas" w:cs="Consolas"/>
+          <w:sz w:val="20"/>
+          <w:szCs w:val="20"/>
+        </w:rPr>
+        <w:t xml:space="preserve">    return res</w:t>
+      </w:r>
+    </w:p>
+    <w:p>
+      <w:pPr>
+        <w:rPr>
+          <w:rFonts w:ascii="Consolas" w:hAnsi="Consolas" w:cs="Consolas"/>
+          <w:sz w:val="20"/>
+          <w:szCs w:val="20"/>
+        </w:rPr>
+      </w:pPr>
+    </w:p>
+    <w:p>
+      <w:pPr>
+        <w:rPr>
+          <w:rFonts w:ascii="Consolas" w:hAnsi="Consolas" w:cs="Consolas"/>
+          <w:sz w:val="20"/>
+          <w:szCs w:val="20"/>
+        </w:rPr>
+      </w:pPr>
+      <w:r>
+        <w:rPr>
+          <w:rFonts w:ascii="Consolas" w:hAnsi="Consolas" w:cs="Consolas"/>
+          <w:sz w:val="20"/>
+          <w:szCs w:val="20"/>
+        </w:rPr>
+        <w:t>res = gen(</w:t>
+      </w:r>
+      <w:proofErr w:type="spellStart"/>
+      <w:r>
+        <w:rPr>
+          <w:rFonts w:ascii="Consolas" w:hAnsi="Consolas" w:cs="Consolas"/>
+          <w:sz w:val="20"/>
+          <w:szCs w:val="20"/>
+        </w:rPr>
+        <w:t>px</w:t>
+      </w:r>
+      <w:proofErr w:type="spellEnd"/>
+      <w:r>
+        <w:rPr>
+          <w:rFonts w:ascii="Consolas" w:hAnsi="Consolas" w:cs="Consolas"/>
+          <w:sz w:val="20"/>
+          <w:szCs w:val="20"/>
+        </w:rPr>
+        <w:t>, 1000000)</w:t>
+      </w:r>
+    </w:p>
+    <w:p>
+      <w:pPr>
+        <w:rPr>
+          <w:rFonts w:ascii="Consolas" w:hAnsi="Consolas" w:cs="Consolas"/>
+          <w:sz w:val="20"/>
+          <w:szCs w:val="20"/>
+        </w:rPr>
+      </w:pPr>
+    </w:p>
+    <w:p>
+      <w:pPr>
+        <w:rPr>
+          <w:rFonts w:ascii="Consolas" w:hAnsi="Consolas" w:cs="Consolas"/>
+          <w:sz w:val="20"/>
+          <w:szCs w:val="20"/>
+        </w:rPr>
+      </w:pPr>
+      <w:r>
+        <w:rPr>
+          <w:rFonts w:ascii="Consolas" w:hAnsi="Consolas" w:cs="Consolas"/>
+          <w:sz w:val="20"/>
+          <w:szCs w:val="20"/>
+        </w:rPr>
+        <w:t>import collections</w:t>
+      </w:r>
+    </w:p>
+    <w:p>
+      <w:pPr>
+        <w:rPr>
+          <w:rFonts w:ascii="Consolas" w:hAnsi="Consolas" w:cs="Consolas"/>
+          <w:sz w:val="20"/>
+          <w:szCs w:val="20"/>
+        </w:rPr>
+      </w:pPr>
+      <w:r>
+        <w:rPr>
+          <w:rFonts w:ascii="Consolas" w:hAnsi="Consolas" w:cs="Consolas"/>
+          <w:sz w:val="20"/>
+          <w:szCs w:val="20"/>
+        </w:rPr>
+        <w:t xml:space="preserve">cd = </w:t>
+      </w:r>
+      <w:proofErr w:type="spellStart"/>
+      <w:r>
+        <w:rPr>
+          <w:rFonts w:ascii="Consolas" w:hAnsi="Consolas" w:cs="Consolas"/>
+          <w:sz w:val="20"/>
+          <w:szCs w:val="20"/>
+        </w:rPr>
+        <w:t>collections.Counter</w:t>
+      </w:r>
+      <w:proofErr w:type="spellEnd"/>
+      <w:r>
+        <w:rPr>
+          <w:rFonts w:ascii="Consolas" w:hAnsi="Consolas" w:cs="Consolas"/>
+          <w:sz w:val="20"/>
+          <w:szCs w:val="20"/>
+        </w:rPr>
+        <w:t>(res)</w:t>
+      </w:r>
+    </w:p>
+    <w:p>
+      <w:pPr>
+        <w:rPr>
+          <w:rFonts w:ascii="Consolas" w:hAnsi="Consolas" w:cs="Consolas"/>
+          <w:sz w:val="20"/>
+          <w:szCs w:val="20"/>
+        </w:rPr>
+      </w:pPr>
+      <w:r>
+        <w:rPr>
+          <w:rFonts w:ascii="Consolas" w:hAnsi="Consolas" w:cs="Consolas"/>
+          <w:sz w:val="20"/>
+          <w:szCs w:val="20"/>
+        </w:rPr>
+        <w:t>print(cd)</w:t>
+      </w:r>
+    </w:p>
+    <w:p>
+      <w:pPr>
+        <w:rPr>
+          <w:rFonts w:ascii="Consolas" w:hAnsi="Consolas" w:cs="Consolas"/>
+          <w:sz w:val="20"/>
+          <w:szCs w:val="20"/>
+        </w:rPr>
+      </w:pPr>
+      <w:r>
+        <w:rPr>
+          <w:rFonts w:ascii="Consolas" w:hAnsi="Consolas" w:cs="Consolas"/>
+          <w:sz w:val="20"/>
+          <w:szCs w:val="20"/>
+          <w:highlight w:val="yellow"/>
+        </w:rPr>
+        <w:t># Counter({2: 650416, 1: 199373, 0: 99962, 3: 50249})</w:t>
       </w:r>
     </w:p>
     <w:sectPr>

</xml_diff>